<commit_message>
adding and updating module 5 assignments
</commit_message>
<xml_diff>
--- a/module-5/moore-module5.2.docx
+++ b/module-5/moore-module5.2.docx
@@ -21,6 +21,19 @@
     <w:p>
       <w:r>
         <w:t>CHAR_LENGTH – You would utilize this when you need to understand how long a string is.</w:t>
+      </w:r>
+    </w:p>
+    <w:p>
+      <w:r>
+        <w:t>Alias = New alias can be named as “</w:t>
+      </w:r>
+      <w:proofErr w:type="spellStart"/>
+      <w:r>
+        <w:t>LengthofString</w:t>
+      </w:r>
+      <w:proofErr w:type="spellEnd"/>
+      <w:r>
+        <w:t>”</w:t>
       </w:r>
     </w:p>
     <w:p>
@@ -65,13 +78,24 @@
         </w:drawing>
       </w:r>
     </w:p>
-    <w:p>
-      <w:bookmarkStart w:id="0" w:name="_GoBack"/>
-      <w:bookmarkEnd w:id="0"/>
-    </w:p>
+    <w:p/>
+    <w:p/>
     <w:p>
       <w:r>
         <w:t xml:space="preserve">LOWER – This converts any uppercase characters to lower case. This can be utilized where strings aren’t as important and should be lower case. </w:t>
+      </w:r>
+    </w:p>
+    <w:p>
+      <w:r>
+        <w:t>Alias = New alias can be named as “</w:t>
+      </w:r>
+      <w:proofErr w:type="spellStart"/>
+      <w:r>
+        <w:t>LowercaseString</w:t>
+      </w:r>
+      <w:proofErr w:type="spellEnd"/>
+      <w:r>
+        <w:t>”</w:t>
       </w:r>
     </w:p>
     <w:p>
@@ -80,10 +104,10 @@
           <w:noProof/>
         </w:rPr>
         <w:drawing>
-          <wp:inline distT="0" distB="0" distL="0" distR="0" wp14:anchorId="7212DB70" wp14:editId="3FA6D4C0">
-            <wp:extent cx="3409950" cy="1485900"/>
-            <wp:effectExtent l="0" t="0" r="0" b="0"/>
-            <wp:docPr id="2" name="Picture 2"/>
+          <wp:inline distT="0" distB="0" distL="0" distR="0" wp14:anchorId="044C9C82" wp14:editId="7B149460">
+            <wp:extent cx="4857750" cy="1133475"/>
+            <wp:effectExtent l="0" t="0" r="0" b="9525"/>
+            <wp:docPr id="4" name="Picture 4"/>
             <wp:cNvGraphicFramePr>
               <a:graphicFrameLocks xmlns:a="http://schemas.openxmlformats.org/drawingml/2006/main" noChangeAspect="1"/>
             </wp:cNvGraphicFramePr>
@@ -103,7 +127,7 @@
                   <pic:spPr>
                     <a:xfrm>
                       <a:off x="0" y="0"/>
-                      <a:ext cx="3409950" cy="1485900"/>
+                      <a:ext cx="4857750" cy="1133475"/>
                     </a:xfrm>
                     <a:prstGeom prst="rect">
                       <a:avLst/>
@@ -117,9 +141,23 @@
       </w:r>
     </w:p>
     <w:p/>
+    <w:p/>
     <w:p>
       <w:r>
         <w:t xml:space="preserve">REVERSE – This function reverses the characters entered in the string. </w:t>
+      </w:r>
+    </w:p>
+    <w:p>
+      <w:r>
+        <w:t>Alias = New alias can be named as “</w:t>
+      </w:r>
+      <w:proofErr w:type="spellStart"/>
+      <w:r>
+        <w:t>ReverseString</w:t>
+      </w:r>
+      <w:proofErr w:type="spellEnd"/>
+      <w:r>
+        <w:t>”</w:t>
       </w:r>
     </w:p>
     <w:p>
@@ -128,10 +166,10 @@
           <w:noProof/>
         </w:rPr>
         <w:drawing>
-          <wp:inline distT="0" distB="0" distL="0" distR="0" wp14:anchorId="6E9983D1" wp14:editId="72F8FDCF">
-            <wp:extent cx="2952750" cy="1200150"/>
-            <wp:effectExtent l="0" t="0" r="0" b="0"/>
-            <wp:docPr id="3" name="Picture 3"/>
+          <wp:inline distT="0" distB="0" distL="0" distR="0" wp14:anchorId="765766E3" wp14:editId="5E2572F7">
+            <wp:extent cx="4276725" cy="1190625"/>
+            <wp:effectExtent l="0" t="0" r="9525" b="9525"/>
+            <wp:docPr id="5" name="Picture 5"/>
             <wp:cNvGraphicFramePr>
               <a:graphicFrameLocks xmlns:a="http://schemas.openxmlformats.org/drawingml/2006/main" noChangeAspect="1"/>
             </wp:cNvGraphicFramePr>
@@ -151,7 +189,7 @@
                   <pic:spPr>
                     <a:xfrm>
                       <a:off x="0" y="0"/>
-                      <a:ext cx="2952750" cy="1200150"/>
+                      <a:ext cx="4276725" cy="1190625"/>
                     </a:xfrm>
                     <a:prstGeom prst="rect">
                       <a:avLst/>
@@ -163,6 +201,8 @@
           </wp:inline>
         </w:drawing>
       </w:r>
+      <w:bookmarkStart w:id="0" w:name="_GoBack"/>
+      <w:bookmarkEnd w:id="0"/>
     </w:p>
     <w:p/>
     <w:p/>

</xml_diff>